<commit_message>
Writing an Article for July 7th 2025
</commit_message>
<xml_diff>
--- a/Articles/2025/1-Blender-Continued/7-Loop-Tools/2-Bridge/2 Bridge.docx
+++ b/Articles/2025/1-Blender-Continued/7-Loop-Tools/2-Bridge/2 Bridge.docx
@@ -488,6 +488,90 @@
       </w:sdtContent>
     </w:sdt>
     <w:p/>
+    <w:p>
+      <w:r>
+        <w:rPr>
+          <w:noProof/>
+        </w:rPr>
+        <w:drawing>
+          <wp:anchor distT="0" distB="0" distL="114300" distR="114300" simplePos="0" relativeHeight="251662336" behindDoc="1" locked="0" layoutInCell="1" allowOverlap="1" wp14:anchorId="2749005B" wp14:editId="08A63745">
+            <wp:simplePos x="0" y="0"/>
+            <wp:positionH relativeFrom="column">
+              <wp:posOffset>-180975</wp:posOffset>
+            </wp:positionH>
+            <wp:positionV relativeFrom="paragraph">
+              <wp:posOffset>245110</wp:posOffset>
+            </wp:positionV>
+            <wp:extent cx="2571750" cy="2295525"/>
+            <wp:effectExtent l="0" t="0" r="0" b="9525"/>
+            <wp:wrapTight wrapText="bothSides">
+              <wp:wrapPolygon edited="0">
+                <wp:start x="0" y="0"/>
+                <wp:lineTo x="0" y="21510"/>
+                <wp:lineTo x="21440" y="21510"/>
+                <wp:lineTo x="21440" y="0"/>
+                <wp:lineTo x="0" y="0"/>
+              </wp:wrapPolygon>
+            </wp:wrapTight>
+            <wp:docPr id="1511155512" name="Picture 3"/>
+            <wp:cNvGraphicFramePr>
+              <a:graphicFrameLocks xmlns:a="http://schemas.openxmlformats.org/drawingml/2006/main" noChangeAspect="1"/>
+            </wp:cNvGraphicFramePr>
+            <a:graphic xmlns:a="http://schemas.openxmlformats.org/drawingml/2006/main">
+              <a:graphicData uri="http://schemas.openxmlformats.org/drawingml/2006/picture">
+                <pic:pic xmlns:pic="http://schemas.openxmlformats.org/drawingml/2006/picture">
+                  <pic:nvPicPr>
+                    <pic:cNvPr id="0" name="Picture 1"/>
+                    <pic:cNvPicPr>
+                      <a:picLocks noChangeAspect="1" noChangeArrowheads="1"/>
+                    </pic:cNvPicPr>
+                  </pic:nvPicPr>
+                  <pic:blipFill>
+                    <a:blip r:embed="rId8">
+                      <a:extLst>
+                        <a:ext uri="{28A0092B-C50C-407E-A947-70E740481C1C}">
+                          <a14:useLocalDpi xmlns:a14="http://schemas.microsoft.com/office/drawing/2010/main" val="0"/>
+                        </a:ext>
+                      </a:extLst>
+                    </a:blip>
+                    <a:srcRect/>
+                    <a:stretch>
+                      <a:fillRect/>
+                    </a:stretch>
+                  </pic:blipFill>
+                  <pic:spPr bwMode="auto">
+                    <a:xfrm>
+                      <a:off x="0" y="0"/>
+                      <a:ext cx="2571750" cy="2295525"/>
+                    </a:xfrm>
+                    <a:prstGeom prst="rect">
+                      <a:avLst/>
+                    </a:prstGeom>
+                    <a:noFill/>
+                    <a:ln>
+                      <a:noFill/>
+                    </a:ln>
+                  </pic:spPr>
+                </pic:pic>
+              </a:graphicData>
+            </a:graphic>
+            <wp14:sizeRelH relativeFrom="page">
+              <wp14:pctWidth>0</wp14:pctWidth>
+            </wp14:sizeRelH>
+            <wp14:sizeRelV relativeFrom="page">
+              <wp14:pctHeight>0</wp14:pctHeight>
+            </wp14:sizeRelV>
+          </wp:anchor>
+        </w:drawing>
+      </w:r>
+    </w:p>
+    <w:p/>
+    <w:p/>
+    <w:p/>
+    <w:p/>
+    <w:p/>
+    <w:p/>
+    <w:p/>
     <w:p/>
     <w:p>
       <w:pPr>
@@ -511,7 +595,13 @@
         <w:t>Bridge Tool</w:t>
       </w:r>
       <w:r>
-        <w:t xml:space="preserve"> is the first gadget that you will come to, when you open the </w:t>
+        <w:t xml:space="preserve"> is the first gadget that you will come to</w:t>
+      </w:r>
+      <w:r>
+        <w:t xml:space="preserve"> in the option list</w:t>
+      </w:r>
+      <w:r>
+        <w:t xml:space="preserve">, when you open the </w:t>
       </w:r>
       <w:r>
         <w:rPr>
@@ -529,6 +619,7 @@
         <w:rPr>
           <w:noProof/>
         </w:rPr>
+        <w:lastRenderedPageBreak/>
         <w:drawing>
           <wp:inline distT="0" distB="0" distL="0" distR="0" wp14:anchorId="405F6ED3" wp14:editId="2ADA0E63">
             <wp:extent cx="5295900" cy="2619375"/>
@@ -547,7 +638,7 @@
                     </pic:cNvPicPr>
                   </pic:nvPicPr>
                   <pic:blipFill>
-                    <a:blip r:embed="rId8">
+                    <a:blip r:embed="rId9">
                       <a:extLst>
                         <a:ext uri="{28A0092B-C50C-407E-A947-70E740481C1C}">
                           <a14:useLocalDpi xmlns:a14="http://schemas.microsoft.com/office/drawing/2010/main" val="0"/>
@@ -587,7 +678,6 @@
     <w:p/>
     <w:p>
       <w:r>
-        <w:lastRenderedPageBreak/>
         <w:t xml:space="preserve">Of course, as we had explained in our Last tutorial on </w:t>
       </w:r>
       <w:r>
@@ -646,6 +736,7 @@
         <w:rPr>
           <w:noProof/>
         </w:rPr>
+        <w:lastRenderedPageBreak/>
         <w:drawing>
           <wp:inline distT="0" distB="0" distL="0" distR="0" wp14:anchorId="4E0BCA96" wp14:editId="3567B968">
             <wp:extent cx="5943600" cy="4772025"/>
@@ -662,7 +753,7 @@
                     <pic:cNvPicPr/>
                   </pic:nvPicPr>
                   <pic:blipFill>
-                    <a:blip r:embed="rId9"/>
+                    <a:blip r:embed="rId10"/>
                     <a:stretch>
                       <a:fillRect/>
                     </a:stretch>
@@ -683,32 +774,44 @@
         </w:drawing>
       </w:r>
     </w:p>
+    <w:p/>
+    <w:p>
+      <w:r>
+        <w:t>Now you can reach the Loop tools by right clicking on the object in Edit mode. It should be the first listed item in the context menu that pops up, it then has a submenu for tool options.</w:t>
+      </w:r>
+    </w:p>
     <w:p>
       <w:pPr>
         <w:pStyle w:val="Heading1"/>
       </w:pPr>
       <w:bookmarkStart w:id="3" w:name="_Toc190256797"/>
       <w:r>
+        <w:t>Joining Two Objects Together</w:t>
+      </w:r>
+      <w:bookmarkEnd w:id="3"/>
+    </w:p>
+    <w:p>
+      <w:r>
+        <w:t>If you are following along from our last article, on the Introduction to these tools; you will remember that if we bring in two separate objects, in Object mode, that they will first need to be joined together before we can bring them into Edit mode</w:t>
+      </w:r>
+      <w:r>
+        <w:t>,</w:t>
+      </w:r>
+      <w:r>
+        <w:t xml:space="preserve"> and use our loop tools on them.</w:t>
+      </w:r>
+    </w:p>
+    <w:p>
+      <w:r>
+        <w:t>So, let’s start off with those two cylinders that we used as an example in our previous tutorial.</w:t>
+      </w:r>
+    </w:p>
+    <w:p>
+      <w:r>
+        <w:rPr>
+          <w:noProof/>
+        </w:rPr>
         <w:lastRenderedPageBreak/>
-        <w:t>Joining Two Objects Together</w:t>
-      </w:r>
-      <w:bookmarkEnd w:id="3"/>
-    </w:p>
-    <w:p>
-      <w:r>
-        <w:t>If you are following along from our last article, on the Introduction to these tools; you will remember that if we bring in two separate objects, in Object mode, that they will first need to be joined together before we can bring them into Edit mode and use our loop tools on them.</w:t>
-      </w:r>
-    </w:p>
-    <w:p>
-      <w:r>
-        <w:t>So, let’s start off with those two cylinders that we used as an example in our previous tutorial.</w:t>
-      </w:r>
-    </w:p>
-    <w:p>
-      <w:r>
-        <w:rPr>
-          <w:noProof/>
-        </w:rPr>
         <w:drawing>
           <wp:inline distT="0" distB="0" distL="0" distR="0" wp14:anchorId="5CD36240" wp14:editId="5CA9ECED">
             <wp:extent cx="3153410" cy="2646612"/>
@@ -725,7 +828,7 @@
                     <pic:cNvPicPr/>
                   </pic:nvPicPr>
                   <pic:blipFill>
-                    <a:blip r:embed="rId10"/>
+                    <a:blip r:embed="rId11"/>
                     <a:stretch>
                       <a:fillRect/>
                     </a:stretch>
@@ -782,7 +885,7 @@
                     <pic:cNvPicPr/>
                   </pic:nvPicPr>
                   <pic:blipFill>
-                    <a:blip r:embed="rId11"/>
+                    <a:blip r:embed="rId12"/>
                     <a:stretch>
                       <a:fillRect/>
                     </a:stretch>
@@ -810,7 +913,6 @@
       </w:pPr>
       <w:bookmarkStart w:id="4" w:name="_Toc190256798"/>
       <w:r>
-        <w:lastRenderedPageBreak/>
         <w:t>How do you use the Bridge Tool?</w:t>
       </w:r>
       <w:bookmarkEnd w:id="4"/>
@@ -853,6 +955,7 @@
         <w:rPr>
           <w:noProof/>
         </w:rPr>
+        <w:lastRenderedPageBreak/>
         <w:drawing>
           <wp:inline distT="0" distB="0" distL="0" distR="0" wp14:anchorId="33205D33" wp14:editId="7BA43CB9">
             <wp:extent cx="2581635" cy="971686"/>
@@ -869,7 +972,7 @@
                     <pic:cNvPicPr/>
                   </pic:nvPicPr>
                   <pic:blipFill>
-                    <a:blip r:embed="rId12"/>
+                    <a:blip r:embed="rId13"/>
                     <a:stretch>
                       <a:fillRect/>
                     </a:stretch>
@@ -903,7 +1006,25 @@
         <w:t>alt-click</w:t>
       </w:r>
       <w:r>
-        <w:t xml:space="preserve"> to select the first edge, and the </w:t>
+        <w:t xml:space="preserve"> to select </w:t>
+      </w:r>
+      <w:r>
+        <w:t xml:space="preserve">on a single edge, at the end of a cylinder to select </w:t>
+      </w:r>
+      <w:r>
+        <w:t xml:space="preserve">the </w:t>
+      </w:r>
+      <w:r>
+        <w:t>entire loop</w:t>
+      </w:r>
+      <w:r>
+        <w:t xml:space="preserve">, and </w:t>
+      </w:r>
+      <w:r>
+        <w:t>then use</w:t>
+      </w:r>
+      <w:r>
+        <w:t xml:space="preserve"> </w:t>
       </w:r>
       <w:r>
         <w:rPr>
@@ -913,7 +1034,26 @@
         <w:t>shift -alt</w:t>
       </w:r>
       <w:r>
-        <w:t xml:space="preserve"> select to grab the second edge.</w:t>
+        <w:t xml:space="preserve"> </w:t>
+      </w:r>
+      <w:r>
+        <w:rPr>
+          <w:rStyle w:val="BlueBoldenChar"/>
+          <w:rFonts w:eastAsiaTheme="minorHAnsi"/>
+        </w:rPr>
+        <w:t>left mouse button</w:t>
+      </w:r>
+      <w:r>
+        <w:t xml:space="preserve"> on the second object, to </w:t>
+      </w:r>
+      <w:r>
+        <w:t>grab the second edge</w:t>
+      </w:r>
+      <w:r>
+        <w:t xml:space="preserve"> loop encircling its base</w:t>
+      </w:r>
+      <w:r>
+        <w:t>.</w:t>
       </w:r>
     </w:p>
     <w:p>
@@ -937,7 +1077,7 @@
                     <pic:cNvPicPr/>
                   </pic:nvPicPr>
                   <pic:blipFill>
-                    <a:blip r:embed="rId13"/>
+                    <a:blip r:embed="rId14"/>
                     <a:stretch>
                       <a:fillRect/>
                     </a:stretch>
@@ -1196,7 +1336,7 @@
                     <pic:cNvPicPr/>
                   </pic:nvPicPr>
                   <pic:blipFill>
-                    <a:blip r:embed="rId14"/>
+                    <a:blip r:embed="rId15"/>
                     <a:stretch>
                       <a:fillRect/>
                     </a:stretch>
@@ -1219,7 +1359,20 @@
     </w:p>
     <w:p>
       <w:r>
-        <w:t>The Bridge will attach the two sections like this.</w:t>
+        <w:t xml:space="preserve">The </w:t>
+      </w:r>
+      <w:r>
+        <w:rPr>
+          <w:rStyle w:val="BlueBoldenChar"/>
+          <w:rFonts w:eastAsiaTheme="minorHAnsi"/>
+        </w:rPr>
+        <w:t>Bridge</w:t>
+      </w:r>
+      <w:r>
+        <w:t xml:space="preserve"> will attach the two sections like this.</w:t>
+      </w:r>
+      <w:r>
+        <w:t xml:space="preserve"> Not exactly perfect, but you will have a connection.</w:t>
       </w:r>
     </w:p>
     <w:p>
@@ -1243,7 +1396,7 @@
                     <pic:cNvPicPr/>
                   </pic:nvPicPr>
                   <pic:blipFill>
-                    <a:blip r:embed="rId15"/>
+                    <a:blip r:embed="rId16"/>
                     <a:stretch>
                       <a:fillRect/>
                     </a:stretch>
@@ -1277,7 +1430,16 @@
     </w:p>
     <w:p>
       <w:r>
-        <w:t>Go to the bottom left of the screen to access the options setting for this tool</w:t>
+        <w:t xml:space="preserve">To make that connection look a bit better, </w:t>
+      </w:r>
+      <w:r>
+        <w:t>g</w:t>
+      </w:r>
+      <w:r>
+        <w:t>o to the bottom left of the screen to access the options setting for this tool</w:t>
+      </w:r>
+      <w:r>
+        <w:t>. Remember reaching this dialog box must be your next step. If you try to do anything else after the initial bridging of the item, this box will disappear.</w:t>
       </w:r>
     </w:p>
     <w:p>
@@ -1302,7 +1464,7 @@
                     <pic:cNvPicPr/>
                   </pic:nvPicPr>
                   <pic:blipFill>
-                    <a:blip r:embed="rId16"/>
+                    <a:blip r:embed="rId17"/>
                     <a:stretch>
                       <a:fillRect/>
                     </a:stretch>
@@ -1374,7 +1536,7 @@
                     <pic:cNvPicPr/>
                   </pic:nvPicPr>
                   <pic:blipFill>
-                    <a:blip r:embed="rId17"/>
+                    <a:blip r:embed="rId18"/>
                     <a:stretch>
                       <a:fillRect/>
                     </a:stretch>
@@ -1442,7 +1604,7 @@
                     <pic:cNvPicPr/>
                   </pic:nvPicPr>
                   <pic:blipFill>
-                    <a:blip r:embed="rId18"/>
+                    <a:blip r:embed="rId19"/>
                     <a:stretch>
                       <a:fillRect/>
                     </a:stretch>
@@ -1499,7 +1661,19 @@
         <w:t>Reverse</w:t>
       </w:r>
       <w:r>
-        <w:t xml:space="preserve"> checkbox this Twist can be reversed and go in the opposite direction.</w:t>
+        <w:t xml:space="preserve"> checkbox this Twist can be reversed</w:t>
+      </w:r>
+      <w:r>
+        <w:t>,</w:t>
+      </w:r>
+      <w:r>
+        <w:t xml:space="preserve"> </w:t>
+      </w:r>
+      <w:r>
+        <w:t>to</w:t>
+      </w:r>
+      <w:r>
+        <w:t xml:space="preserve"> go in the opposite direction.</w:t>
       </w:r>
     </w:p>
     <w:p/>
@@ -1524,7 +1698,7 @@
                     <pic:cNvPicPr/>
                   </pic:nvPicPr>
                   <pic:blipFill>
-                    <a:blip r:embed="rId19"/>
+                    <a:blip r:embed="rId20"/>
                     <a:stretch>
                       <a:fillRect/>
                     </a:stretch>
@@ -1608,7 +1782,7 @@
                     <pic:cNvPicPr/>
                   </pic:nvPicPr>
                   <pic:blipFill>
-                    <a:blip r:embed="rId20"/>
+                    <a:blip r:embed="rId21"/>
                     <a:stretch>
                       <a:fillRect/>
                     </a:stretch>
@@ -1686,7 +1860,7 @@
                     <pic:cNvPicPr/>
                   </pic:nvPicPr>
                   <pic:blipFill>
-                    <a:blip r:embed="rId21"/>
+                    <a:blip r:embed="rId22"/>
                     <a:stretch>
                       <a:fillRect/>
                     </a:stretch>
@@ -1739,6 +1913,9 @@
       <w:r>
         <w:t xml:space="preserve"> and pull your mouse toward the left side of the screen.</w:t>
       </w:r>
+      <w:r>
+        <w:t xml:space="preserve"> This will crate a smaller inset of both of the selected faces.</w:t>
+      </w:r>
     </w:p>
     <w:p>
       <w:r>
@@ -1762,7 +1939,7 @@
                     <pic:cNvPicPr/>
                   </pic:nvPicPr>
                   <pic:blipFill>
-                    <a:blip r:embed="rId22"/>
+                    <a:blip r:embed="rId23"/>
                     <a:stretch>
                       <a:fillRect/>
                     </a:stretch>
@@ -1821,7 +1998,7 @@
                     <pic:cNvPicPr/>
                   </pic:nvPicPr>
                   <pic:blipFill>
-                    <a:blip r:embed="rId23"/>
+                    <a:blip r:embed="rId24"/>
                     <a:stretch>
                       <a:fillRect/>
                     </a:stretch>
@@ -1909,7 +2086,7 @@
                     <pic:cNvPicPr/>
                   </pic:nvPicPr>
                   <pic:blipFill>
-                    <a:blip r:embed="rId24"/>
+                    <a:blip r:embed="rId25"/>
                     <a:stretch>
                       <a:fillRect/>
                     </a:stretch>
@@ -1957,7 +2134,7 @@
                     <pic:cNvPicPr/>
                   </pic:nvPicPr>
                   <pic:blipFill>
-                    <a:blip r:embed="rId25"/>
+                    <a:blip r:embed="rId26"/>
                     <a:stretch>
                       <a:fillRect/>
                     </a:stretch>
@@ -1985,7 +2162,7 @@
       </w:r>
     </w:p>
     <w:sectPr>
-      <w:headerReference w:type="default" r:id="rId26"/>
+      <w:headerReference w:type="default" r:id="rId27"/>
       <w:pgSz w:w="12240" w:h="15840"/>
       <w:pgMar w:top="1440" w:right="1440" w:bottom="1440" w:left="1440" w:header="720" w:footer="720" w:gutter="0"/>
       <w:cols w:space="720"/>

</xml_diff>